<commit_message>
Certidões agora podem ser feitas de forma automática.
</commit_message>
<xml_diff>
--- a/build/classes/etc/CERTIDÃO.docx
+++ b/build/classes/etc/CERTIDÃO.docx
@@ -3,8 +3,6 @@
 <w:document xmlns:wpc="http://schemas.microsoft.com/office/word/2010/wordprocessingCanvas" xmlns:cx="http://schemas.microsoft.com/office/drawing/2014/chartex" xmlns:cx1="http://schemas.microsoft.com/office/drawing/2015/9/8/chartex" xmlns:cx2="http://schemas.microsoft.com/office/drawing/2015/10/21/chartex" xmlns:cx3="http://schemas.microsoft.com/office/drawing/2016/5/9/chartex" xmlns:cx4="http://schemas.microsoft.com/office/drawing/2016/5/10/chartex" xmlns:cx5="http://schemas.microsoft.com/office/drawing/2016/5/11/chartex" xmlns:cx6="http://schemas.microsoft.com/office/drawing/2016/5/12/chartex" xmlns:cx7="http://schemas.microsoft.com/office/drawing/2016/5/13/chartex" xmlns:cx8="http://schemas.microsoft.com/office/drawing/2016/5/14/chartex" xmlns:mc="http://schemas.openxmlformats.org/markup-compatibility/2006" xmlns:aink="http://schemas.microsoft.com/office/drawing/2016/ink" xmlns:am3d="http://schemas.microsoft.com/office/drawing/2017/model3d" xmlns:o="urn:schemas-microsoft-com:office:office" xmlns:r="http://schemas.openxmlformats.org/officeDocument/2006/relationships" xmlns:m="http://schemas.openxmlformats.org/officeDocument/2006/math" xmlns:v="urn:schemas-microsoft-com:vml" xmlns:wp14="http://schemas.microsoft.com/office/word/2010/wordprocessingDrawing" xmlns:wp="http://schemas.openxmlformats.org/drawingml/2006/wordprocessingDrawing" xmlns:w10="urn:schemas-microsoft-com:office:word" xmlns:w="http://schemas.openxmlformats.org/wordprocessingml/2006/main" xmlns:w14="http://schemas.microsoft.com/office/word/2010/wordml" xmlns:w15="http://schemas.microsoft.com/office/word/2012/wordml" xmlns:w16cid="http://schemas.microsoft.com/office/word/2016/wordml/cid" xmlns:w16se="http://schemas.microsoft.com/office/word/2015/wordml/symex" xmlns:wpg="http://schemas.microsoft.com/office/word/2010/wordprocessingGroup" xmlns:wpi="http://schemas.microsoft.com/office/word/2010/wordprocessingInk" xmlns:wne="http://schemas.microsoft.com/office/word/2006/wordml" xmlns:wps="http://schemas.microsoft.com/office/word/2010/wordprocessingShape" mc:Ignorable="w14 w15 w16se w16cid wp14">
   <w:body>
     <w:p>
-      <w:bookmarkStart w:id="0" w:name="_GoBack"/>
-      <w:bookmarkEnd w:id="0"/>
       <w:r>
         <w:t xml:space="preserve"> </w:t>
       </w:r>
@@ -31,12 +29,6 @@
         <w:gridCol w:w="9000"/>
       </w:tblGrid>
       <w:tr>
-        <w:tblPrEx>
-          <w:tblCellMar>
-            <w:top w:w="0" w:type="dxa"/>
-            <w:bottom w:w="0" w:type="dxa"/>
-          </w:tblCellMar>
-        </w:tblPrEx>
         <w:trPr>
           <w:trHeight w:val="280"/>
         </w:trPr>
@@ -134,6 +126,9 @@
     <w:p>
       <w:pPr>
         <w:ind w:firstLine="1620"/>
+        <w:rPr>
+          <w:u w:val="single"/>
+        </w:rPr>
       </w:pPr>
     </w:p>
     <w:p>
@@ -143,7 +138,7 @@
     </w:p>
     <w:p>
       <w:pPr>
-        <w:ind w:firstLine="4320"/>
+        <w:jc w:val="center"/>
       </w:pPr>
       <w:r>
         <w:t>[CIRCUNSCRIÇÃO], [DATE]</w:t>
@@ -156,6 +151,8 @@
       <w:pPr>
         <w:ind w:firstLine="1620"/>
       </w:pPr>
+      <w:bookmarkStart w:id="0" w:name="_GoBack"/>
+      <w:bookmarkEnd w:id="0"/>
     </w:p>
     <w:p>
       <w:pPr>
@@ -266,12 +263,6 @@
       <w:gridCol w:w="1980"/>
     </w:tblGrid>
     <w:tr>
-      <w:tblPrEx>
-        <w:tblCellMar>
-          <w:top w:w="0" w:type="dxa"/>
-          <w:bottom w:w="0" w:type="dxa"/>
-        </w:tblCellMar>
-      </w:tblPrEx>
       <w:trPr>
         <w:trHeight w:val="540"/>
       </w:trPr>
@@ -296,32 +287,46 @@
             <w:jc w:val="both"/>
             <w:rPr>
               <w:color w:val="0000FF"/>
-              <w:sz w:val="16"/>
-              <w:szCs w:val="16"/>
+              <w:sz w:val="26"/>
+              <w:szCs w:val="26"/>
             </w:rPr>
           </w:pPr>
           <w:r>
             <w:rPr>
               <w:color w:val="0000FF"/>
-              <w:sz w:val="16"/>
-              <w:szCs w:val="16"/>
+              <w:sz w:val="26"/>
+              <w:szCs w:val="26"/>
             </w:rPr>
             <w:t>Folha n.</w:t>
           </w:r>
           <w:r>
             <w:rPr>
               <w:color w:val="0000FF"/>
-              <w:sz w:val="16"/>
-              <w:szCs w:val="16"/>
+              <w:sz w:val="26"/>
+              <w:szCs w:val="26"/>
             </w:rPr>
             <w:t xml:space="preserve"> </w:t>
           </w:r>
           <w:r>
             <w:rPr>
-              <w:sz w:val="20"/>
-              <w:szCs w:val="20"/>
+              <w:sz w:val="26"/>
+              <w:szCs w:val="26"/>
             </w:rPr>
-            <w:t>[SQ_NUMBER]</w:t>
+            <w:t>[SQ_NU</w:t>
+          </w:r>
+          <w:r>
+            <w:rPr>
+              <w:sz w:val="26"/>
+              <w:szCs w:val="26"/>
+            </w:rPr>
+            <w:t>M</w:t>
+          </w:r>
+          <w:r>
+            <w:rPr>
+              <w:sz w:val="26"/>
+              <w:szCs w:val="26"/>
+            </w:rPr>
+            <w:t>]</w:t>
           </w:r>
         </w:p>
       </w:tc>
@@ -461,7 +466,16 @@
         <w:sz w:val="16"/>
         <w:szCs w:val="16"/>
       </w:rPr>
-      <w:t>SERVIÇO DE DISTRIBUIÇÃO DO FÓRUM DE</w:t>
+      <w:t xml:space="preserve">SERVIÇO DE DISTRIBUIÇÃO DO FÓRUM </w:t>
+    </w:r>
+    <w:r>
+      <w:rPr>
+        <w:rFonts w:ascii="Arial" w:hAnsi="Arial" w:cs="Arial"/>
+        <w:b/>
+        <w:sz w:val="16"/>
+        <w:szCs w:val="16"/>
+      </w:rPr>
+      <w:t>[TWORD]</w:t>
     </w:r>
     <w:r>
       <w:rPr>
@@ -528,6 +542,50 @@
     <w:lsdException w:name="Subtitle" w:qFormat="1"/>
     <w:lsdException w:name="Strong" w:qFormat="1"/>
     <w:lsdException w:name="Emphasis" w:qFormat="1"/>
+    <w:lsdException w:name="Normal Table" w:semiHidden="1" w:unhideWhenUsed="1"/>
+    <w:lsdException w:name="Table Simple 1" w:semiHidden="1" w:unhideWhenUsed="1"/>
+    <w:lsdException w:name="Table Simple 2" w:semiHidden="1" w:unhideWhenUsed="1"/>
+    <w:lsdException w:name="Table Simple 3" w:semiHidden="1" w:unhideWhenUsed="1"/>
+    <w:lsdException w:name="Table Classic 1" w:semiHidden="1" w:unhideWhenUsed="1"/>
+    <w:lsdException w:name="Table Classic 2" w:semiHidden="1" w:unhideWhenUsed="1"/>
+    <w:lsdException w:name="Table Classic 3" w:semiHidden="1" w:unhideWhenUsed="1"/>
+    <w:lsdException w:name="Table Classic 4" w:semiHidden="1" w:unhideWhenUsed="1"/>
+    <w:lsdException w:name="Table Colorful 1" w:semiHidden="1" w:unhideWhenUsed="1"/>
+    <w:lsdException w:name="Table Colorful 2" w:semiHidden="1" w:unhideWhenUsed="1"/>
+    <w:lsdException w:name="Table Colorful 3" w:semiHidden="1" w:unhideWhenUsed="1"/>
+    <w:lsdException w:name="Table Columns 1" w:semiHidden="1" w:unhideWhenUsed="1"/>
+    <w:lsdException w:name="Table Columns 2" w:semiHidden="1" w:unhideWhenUsed="1"/>
+    <w:lsdException w:name="Table Columns 3" w:semiHidden="1" w:unhideWhenUsed="1"/>
+    <w:lsdException w:name="Table Columns 4" w:semiHidden="1" w:unhideWhenUsed="1"/>
+    <w:lsdException w:name="Table Columns 5" w:semiHidden="1" w:unhideWhenUsed="1"/>
+    <w:lsdException w:name="Table Grid 1" w:semiHidden="1" w:unhideWhenUsed="1"/>
+    <w:lsdException w:name="Table Grid 2" w:semiHidden="1" w:unhideWhenUsed="1"/>
+    <w:lsdException w:name="Table Grid 3" w:semiHidden="1" w:unhideWhenUsed="1"/>
+    <w:lsdException w:name="Table Grid 4" w:semiHidden="1" w:unhideWhenUsed="1"/>
+    <w:lsdException w:name="Table Grid 5" w:semiHidden="1" w:unhideWhenUsed="1"/>
+    <w:lsdException w:name="Table Grid 6" w:semiHidden="1" w:unhideWhenUsed="1"/>
+    <w:lsdException w:name="Table Grid 7" w:semiHidden="1" w:unhideWhenUsed="1"/>
+    <w:lsdException w:name="Table Grid 8" w:semiHidden="1" w:unhideWhenUsed="1"/>
+    <w:lsdException w:name="Table List 1" w:semiHidden="1" w:unhideWhenUsed="1"/>
+    <w:lsdException w:name="Table List 2" w:semiHidden="1" w:unhideWhenUsed="1"/>
+    <w:lsdException w:name="Table List 3" w:semiHidden="1" w:unhideWhenUsed="1"/>
+    <w:lsdException w:name="Table List 4" w:semiHidden="1" w:unhideWhenUsed="1"/>
+    <w:lsdException w:name="Table List 5" w:semiHidden="1" w:unhideWhenUsed="1"/>
+    <w:lsdException w:name="Table List 6" w:semiHidden="1" w:unhideWhenUsed="1"/>
+    <w:lsdException w:name="Table List 7" w:semiHidden="1" w:unhideWhenUsed="1"/>
+    <w:lsdException w:name="Table List 8" w:semiHidden="1" w:unhideWhenUsed="1"/>
+    <w:lsdException w:name="Table 3D effects 1" w:semiHidden="1" w:unhideWhenUsed="1"/>
+    <w:lsdException w:name="Table 3D effects 2" w:semiHidden="1" w:unhideWhenUsed="1"/>
+    <w:lsdException w:name="Table 3D effects 3" w:semiHidden="1" w:unhideWhenUsed="1"/>
+    <w:lsdException w:name="Table Contemporary" w:semiHidden="1" w:unhideWhenUsed="1"/>
+    <w:lsdException w:name="Table Elegant" w:semiHidden="1" w:unhideWhenUsed="1"/>
+    <w:lsdException w:name="Table Professional" w:semiHidden="1" w:unhideWhenUsed="1"/>
+    <w:lsdException w:name="Table Subtle 1" w:semiHidden="1" w:unhideWhenUsed="1"/>
+    <w:lsdException w:name="Table Subtle 2" w:semiHidden="1" w:unhideWhenUsed="1"/>
+    <w:lsdException w:name="Table Web 1" w:semiHidden="1" w:unhideWhenUsed="1"/>
+    <w:lsdException w:name="Table Web 2" w:semiHidden="1" w:unhideWhenUsed="1"/>
+    <w:lsdException w:name="Table Web 3" w:semiHidden="1" w:unhideWhenUsed="1"/>
+    <w:lsdException w:name="Table Theme" w:semiHidden="1" w:unhideWhenUsed="1"/>
     <w:lsdException w:name="Placeholder Text" w:semiHidden="1" w:uiPriority="99"/>
     <w:lsdException w:name="No Spacing" w:uiPriority="1" w:qFormat="1"/>
     <w:lsdException w:name="Light Shading" w:uiPriority="60"/>
@@ -779,11 +837,15 @@
   </w:style>
   <w:style w:type="character" w:default="1" w:styleId="Fontepargpadro">
     <w:name w:val="Default Paragraph Font"/>
+    <w:uiPriority w:val="1"/>
     <w:semiHidden/>
+    <w:unhideWhenUsed/>
   </w:style>
   <w:style w:type="table" w:default="1" w:styleId="Tabelanormal">
     <w:name w:val="Normal Table"/>
+    <w:uiPriority w:val="99"/>
     <w:semiHidden/>
+    <w:unhideWhenUsed/>
     <w:tblPr>
       <w:tblInd w:w="0" w:type="dxa"/>
       <w:tblCellMar>
@@ -796,7 +858,9 @@
   </w:style>
   <w:style w:type="numbering" w:default="1" w:styleId="Semlista">
     <w:name w:val="No List"/>
+    <w:uiPriority w:val="99"/>
     <w:semiHidden/>
+    <w:unhideWhenUsed/>
   </w:style>
   <w:style w:type="paragraph" w:styleId="Cabealho">
     <w:name w:val="header"/>

</xml_diff>

<commit_message>
O modelo de certidão agora não possui cabeçalho; As certidões criadas são mescladas em um único arquivo para serem impressas em massa; Ao término do trabalho, o arquivo é aberto com o editor padrão de texto para o tipo Microsoft Word Document.
</commit_message>
<xml_diff>
--- a/build/classes/etc/CERTIDÃO.docx
+++ b/build/classes/etc/CERTIDÃO.docx
@@ -2,11 +2,254 @@
 <file path=word/document.xml><?xml version="1.0" encoding="utf-8"?>
 <w:document xmlns:wpc="http://schemas.microsoft.com/office/word/2010/wordprocessingCanvas" xmlns:cx="http://schemas.microsoft.com/office/drawing/2014/chartex" xmlns:cx1="http://schemas.microsoft.com/office/drawing/2015/9/8/chartex" xmlns:cx2="http://schemas.microsoft.com/office/drawing/2015/10/21/chartex" xmlns:cx3="http://schemas.microsoft.com/office/drawing/2016/5/9/chartex" xmlns:cx4="http://schemas.microsoft.com/office/drawing/2016/5/10/chartex" xmlns:cx5="http://schemas.microsoft.com/office/drawing/2016/5/11/chartex" xmlns:cx6="http://schemas.microsoft.com/office/drawing/2016/5/12/chartex" xmlns:cx7="http://schemas.microsoft.com/office/drawing/2016/5/13/chartex" xmlns:cx8="http://schemas.microsoft.com/office/drawing/2016/5/14/chartex" xmlns:mc="http://schemas.openxmlformats.org/markup-compatibility/2006" xmlns:aink="http://schemas.microsoft.com/office/drawing/2016/ink" xmlns:am3d="http://schemas.microsoft.com/office/drawing/2017/model3d" xmlns:o="urn:schemas-microsoft-com:office:office" xmlns:r="http://schemas.openxmlformats.org/officeDocument/2006/relationships" xmlns:m="http://schemas.openxmlformats.org/officeDocument/2006/math" xmlns:v="urn:schemas-microsoft-com:vml" xmlns:wp14="http://schemas.microsoft.com/office/word/2010/wordprocessingDrawing" xmlns:wp="http://schemas.openxmlformats.org/drawingml/2006/wordprocessingDrawing" xmlns:w10="urn:schemas-microsoft-com:office:word" xmlns:w="http://schemas.openxmlformats.org/wordprocessingml/2006/main" xmlns:w14="http://schemas.microsoft.com/office/word/2010/wordml" xmlns:w15="http://schemas.microsoft.com/office/word/2012/wordml" xmlns:w16cid="http://schemas.microsoft.com/office/word/2016/wordml/cid" xmlns:w16se="http://schemas.microsoft.com/office/word/2015/wordml/symex" xmlns:wpg="http://schemas.microsoft.com/office/word/2010/wordprocessingGroup" xmlns:wpi="http://schemas.microsoft.com/office/word/2010/wordprocessingInk" xmlns:wne="http://schemas.microsoft.com/office/word/2006/wordml" xmlns:wps="http://schemas.microsoft.com/office/word/2010/wordprocessingShape" mc:Ignorable="w14 w15 w16se w16cid wp14">
   <w:body>
-    <w:p>
-      <w:r>
-        <w:t xml:space="preserve"> </w:t>
-      </w:r>
-    </w:p>
+    <w:tbl>
+      <w:tblPr>
+        <w:tblW w:w="1980" w:type="dxa"/>
+        <w:tblInd w:w="7090" w:type="dxa"/>
+        <w:tblBorders>
+          <w:top w:val="single" w:sz="4" w:space="0" w:color="auto"/>
+          <w:left w:val="single" w:sz="4" w:space="0" w:color="auto"/>
+          <w:bottom w:val="single" w:sz="4" w:space="0" w:color="auto"/>
+          <w:right w:val="single" w:sz="4" w:space="0" w:color="auto"/>
+          <w:insideH w:val="single" w:sz="4" w:space="0" w:color="auto"/>
+          <w:insideV w:val="single" w:sz="4" w:space="0" w:color="auto"/>
+        </w:tblBorders>
+        <w:tblCellMar>
+          <w:left w:w="70" w:type="dxa"/>
+          <w:right w:w="70" w:type="dxa"/>
+        </w:tblCellMar>
+        <w:tblLook w:val="0000" w:firstRow="0" w:lastRow="0" w:firstColumn="0" w:lastColumn="0" w:noHBand="0" w:noVBand="0"/>
+      </w:tblPr>
+      <w:tblGrid>
+        <w:gridCol w:w="1980"/>
+      </w:tblGrid>
+      <w:tr>
+        <w:trPr>
+          <w:trHeight w:val="540"/>
+        </w:trPr>
+        <w:tc>
+          <w:tcPr>
+            <w:tcW w:w="1980" w:type="dxa"/>
+          </w:tcPr>
+          <w:p>
+            <w:pPr>
+              <w:ind w:right="-143"/>
+              <w:jc w:val="both"/>
+              <w:rPr>
+                <w:color w:val="0000FF"/>
+                <w:sz w:val="16"/>
+                <w:szCs w:val="16"/>
+              </w:rPr>
+            </w:pPr>
+            <w:r>
+              <w:t xml:space="preserve"> </w:t>
+            </w:r>
+          </w:p>
+          <w:p>
+            <w:pPr>
+              <w:ind w:right="-143"/>
+              <w:jc w:val="both"/>
+              <w:rPr>
+                <w:color w:val="0000FF"/>
+                <w:sz w:val="26"/>
+                <w:szCs w:val="26"/>
+              </w:rPr>
+            </w:pPr>
+            <w:r>
+              <w:rPr>
+                <w:color w:val="0000FF"/>
+                <w:sz w:val="26"/>
+                <w:szCs w:val="26"/>
+              </w:rPr>
+              <w:t xml:space="preserve">Folha n. </w:t>
+            </w:r>
+            <w:r>
+              <w:rPr>
+                <w:sz w:val="26"/>
+                <w:szCs w:val="26"/>
+              </w:rPr>
+              <w:t>[SQ_NUM]</w:t>
+            </w:r>
+          </w:p>
+        </w:tc>
+      </w:tr>
+    </w:tbl>
+    <w:p>
+      <w:pPr>
+        <w:ind w:right="-143"/>
+        <w:jc w:val="center"/>
+        <w:rPr>
+          <w:color w:val="0000FF"/>
+          <w:sz w:val="16"/>
+          <w:szCs w:val="16"/>
+        </w:rPr>
+      </w:pPr>
+      <w:r>
+        <w:rPr>
+          <w:noProof/>
+          <w:color w:val="0000FF"/>
+          <w:sz w:val="16"/>
+          <w:szCs w:val="16"/>
+        </w:rPr>
+        <w:drawing>
+          <wp:inline distT="0" distB="0" distL="0" distR="0" wp14:anchorId="1BF000BD" wp14:editId="61590FA6">
+            <wp:extent cx="678815" cy="741045"/>
+            <wp:effectExtent l="0" t="0" r="0" b="0"/>
+            <wp:docPr id="1" name="Imagem 1"/>
+            <wp:cNvGraphicFramePr>
+              <a:graphicFrameLocks xmlns:a="http://schemas.openxmlformats.org/drawingml/2006/main" noChangeAspect="1"/>
+            </wp:cNvGraphicFramePr>
+            <a:graphic xmlns:a="http://schemas.openxmlformats.org/drawingml/2006/main">
+              <a:graphicData uri="http://schemas.openxmlformats.org/drawingml/2006/picture">
+                <pic:pic xmlns:pic="http://schemas.openxmlformats.org/drawingml/2006/picture">
+                  <pic:nvPicPr>
+                    <pic:cNvPr id="0" name="Picture 1"/>
+                    <pic:cNvPicPr>
+                      <a:picLocks noChangeAspect="1" noChangeArrowheads="1"/>
+                    </pic:cNvPicPr>
+                  </pic:nvPicPr>
+                  <pic:blipFill>
+                    <a:blip r:embed="rId6" cstate="print">
+                      <a:grayscl/>
+                      <a:extLst>
+                        <a:ext uri="{28A0092B-C50C-407E-A947-70E740481C1C}">
+                          <a14:useLocalDpi xmlns:a14="http://schemas.microsoft.com/office/drawing/2010/main" val="0"/>
+                        </a:ext>
+                      </a:extLst>
+                    </a:blip>
+                    <a:srcRect/>
+                    <a:stretch>
+                      <a:fillRect/>
+                    </a:stretch>
+                  </pic:blipFill>
+                  <pic:spPr bwMode="auto">
+                    <a:xfrm>
+                      <a:off x="0" y="0"/>
+                      <a:ext cx="678815" cy="741045"/>
+                    </a:xfrm>
+                    <a:prstGeom prst="rect">
+                      <a:avLst/>
+                    </a:prstGeom>
+                    <a:noFill/>
+                    <a:ln>
+                      <a:noFill/>
+                    </a:ln>
+                  </pic:spPr>
+                </pic:pic>
+              </a:graphicData>
+            </a:graphic>
+          </wp:inline>
+        </w:drawing>
+      </w:r>
+    </w:p>
+    <w:p>
+      <w:pPr>
+        <w:spacing w:line="72" w:lineRule="auto"/>
+        <w:ind w:right="-143"/>
+        <w:jc w:val="center"/>
+        <w:rPr>
+          <w:rFonts w:ascii="Arial" w:hAnsi="Arial"/>
+          <w:color w:val="0000FF"/>
+        </w:rPr>
+      </w:pPr>
+    </w:p>
+    <w:p>
+      <w:pPr>
+        <w:ind w:right="-143"/>
+        <w:jc w:val="center"/>
+        <w:rPr>
+          <w:rFonts w:ascii="Arial" w:hAnsi="Arial"/>
+          <w:sz w:val="16"/>
+          <w:szCs w:val="16"/>
+        </w:rPr>
+      </w:pPr>
+      <w:r>
+        <w:rPr>
+          <w:rFonts w:ascii="Arial" w:hAnsi="Arial"/>
+          <w:sz w:val="16"/>
+          <w:szCs w:val="16"/>
+        </w:rPr>
+        <w:t>PODER JUDICIÁRIO</w:t>
+      </w:r>
+    </w:p>
+    <w:p>
+      <w:pPr>
+        <w:pStyle w:val="Ttulo1"/>
+        <w:ind w:right="-143"/>
+        <w:rPr>
+          <w:b w:val="0"/>
+          <w:sz w:val="16"/>
+          <w:szCs w:val="16"/>
+        </w:rPr>
+      </w:pPr>
+      <w:r>
+        <w:rPr>
+          <w:b w:val="0"/>
+          <w:sz w:val="16"/>
+          <w:szCs w:val="16"/>
+        </w:rPr>
+        <w:t>TRIBUNAL DE JUSTIÇA DO DISTRITO FEDERAL E DOS TERRITÓRIOS</w:t>
+      </w:r>
+    </w:p>
+    <w:p>
+      <w:pPr>
+        <w:jc w:val="center"/>
+        <w:rPr>
+          <w:rFonts w:ascii="Arial" w:hAnsi="Arial" w:cs="Arial"/>
+          <w:b/>
+          <w:sz w:val="16"/>
+          <w:szCs w:val="16"/>
+        </w:rPr>
+      </w:pPr>
+      <w:r>
+        <w:rPr>
+          <w:rFonts w:ascii="Arial" w:hAnsi="Arial" w:cs="Arial"/>
+          <w:b/>
+          <w:sz w:val="16"/>
+          <w:szCs w:val="16"/>
+        </w:rPr>
+        <w:t>SERVIÇO DE DISTRIBUIÇÃO DO FÓRUM [TWORD] [CIRCUNSCRIÇÃO</w:t>
+      </w:r>
+      <w:r>
+        <w:rPr>
+          <w:rFonts w:ascii="Arial" w:hAnsi="Arial" w:cs="Arial"/>
+          <w:b/>
+          <w:sz w:val="16"/>
+          <w:szCs w:val="16"/>
+        </w:rPr>
+        <w:t>1</w:t>
+      </w:r>
+      <w:r>
+        <w:rPr>
+          <w:rFonts w:ascii="Arial" w:hAnsi="Arial" w:cs="Arial"/>
+          <w:b/>
+          <w:sz w:val="16"/>
+          <w:szCs w:val="16"/>
+        </w:rPr>
+        <w:t>]</w:t>
+      </w:r>
+    </w:p>
+    <w:p>
+      <w:pPr>
+        <w:jc w:val="center"/>
+        <w:rPr>
+          <w:rFonts w:ascii="Arial" w:hAnsi="Arial" w:cs="Arial"/>
+          <w:b/>
+          <w:sz w:val="16"/>
+          <w:szCs w:val="16"/>
+        </w:rPr>
+      </w:pPr>
+      <w:r>
+        <w:rPr>
+          <w:rFonts w:ascii="Arial" w:hAnsi="Arial" w:cs="Arial"/>
+          <w:b/>
+          <w:sz w:val="16"/>
+          <w:szCs w:val="16"/>
+        </w:rPr>
+        <w:t>SETOR DE AUTUAÇÃO</w:t>
+      </w:r>
+    </w:p>
+    <w:p/>
     <w:tbl>
       <w:tblPr>
         <w:tblW w:w="9000" w:type="dxa"/>
@@ -151,46 +394,270 @@
       <w:pPr>
         <w:ind w:firstLine="1620"/>
       </w:pPr>
+    </w:p>
+    <w:p>
+      <w:pPr>
+        <w:ind w:firstLine="1620"/>
+      </w:pPr>
+    </w:p>
+    <w:p>
+      <w:pPr>
+        <w:ind w:left="708" w:firstLine="1620"/>
+      </w:pPr>
+      <w:r>
+        <w:t>_</w:t>
+      </w:r>
+      <w:r>
+        <w:t>__________________________</w:t>
+      </w:r>
+      <w:r>
+        <w:t>______</w:t>
+      </w:r>
+    </w:p>
+    <w:p>
+      <w:pPr>
+        <w:ind w:left="708" w:firstLine="1620"/>
+        <w:rPr>
+          <w:sz w:val="20"/>
+          <w:szCs w:val="20"/>
+        </w:rPr>
+      </w:pPr>
+      <w:r>
+        <w:rPr>
+          <w:sz w:val="20"/>
+          <w:szCs w:val="20"/>
+        </w:rPr>
+        <w:t>ENCARREGADO DO SETOR DE AUTUAÇÃO</w:t>
+      </w:r>
+    </w:p>
+    <w:p>
+      <w:pPr>
+        <w:ind w:left="708" w:firstLine="1620"/>
+        <w:rPr>
+          <w:sz w:val="20"/>
+          <w:szCs w:val="20"/>
+        </w:rPr>
+      </w:pPr>
+    </w:p>
+    <w:p>
+      <w:pPr>
+        <w:ind w:left="708" w:firstLine="1620"/>
+        <w:rPr>
+          <w:sz w:val="20"/>
+          <w:szCs w:val="20"/>
+        </w:rPr>
+      </w:pPr>
+    </w:p>
+    <w:p>
+      <w:pPr>
+        <w:ind w:left="708" w:firstLine="1620"/>
+        <w:rPr>
+          <w:sz w:val="20"/>
+          <w:szCs w:val="20"/>
+        </w:rPr>
+      </w:pPr>
+    </w:p>
+    <w:p>
+      <w:pPr>
+        <w:ind w:left="708" w:firstLine="1620"/>
+        <w:rPr>
+          <w:sz w:val="20"/>
+          <w:szCs w:val="20"/>
+        </w:rPr>
+      </w:pPr>
+    </w:p>
+    <w:p>
+      <w:pPr>
+        <w:ind w:left="708" w:firstLine="1620"/>
+        <w:rPr>
+          <w:sz w:val="20"/>
+          <w:szCs w:val="20"/>
+        </w:rPr>
+      </w:pPr>
+    </w:p>
+    <w:p>
+      <w:pPr>
+        <w:ind w:left="708" w:firstLine="1620"/>
+        <w:rPr>
+          <w:sz w:val="20"/>
+          <w:szCs w:val="20"/>
+        </w:rPr>
+      </w:pPr>
+    </w:p>
+    <w:p>
+      <w:pPr>
+        <w:ind w:left="708" w:firstLine="1620"/>
+        <w:rPr>
+          <w:sz w:val="20"/>
+          <w:szCs w:val="20"/>
+        </w:rPr>
+      </w:pPr>
+    </w:p>
+    <w:p>
+      <w:pPr>
+        <w:ind w:left="708" w:firstLine="1620"/>
+        <w:rPr>
+          <w:sz w:val="20"/>
+          <w:szCs w:val="20"/>
+        </w:rPr>
+      </w:pPr>
+    </w:p>
+    <w:p>
+      <w:pPr>
+        <w:ind w:left="708" w:firstLine="1620"/>
+        <w:rPr>
+          <w:sz w:val="20"/>
+          <w:szCs w:val="20"/>
+        </w:rPr>
+      </w:pPr>
+    </w:p>
+    <w:p>
+      <w:pPr>
+        <w:ind w:left="708" w:firstLine="1620"/>
+        <w:rPr>
+          <w:sz w:val="20"/>
+          <w:szCs w:val="20"/>
+        </w:rPr>
+      </w:pPr>
+    </w:p>
+    <w:p>
+      <w:pPr>
+        <w:ind w:left="708" w:firstLine="1620"/>
+        <w:rPr>
+          <w:sz w:val="20"/>
+          <w:szCs w:val="20"/>
+        </w:rPr>
+      </w:pPr>
+    </w:p>
+    <w:p>
+      <w:pPr>
+        <w:ind w:left="708" w:firstLine="1620"/>
+        <w:rPr>
+          <w:sz w:val="20"/>
+          <w:szCs w:val="20"/>
+        </w:rPr>
+      </w:pPr>
+    </w:p>
+    <w:p>
+      <w:pPr>
+        <w:ind w:left="708" w:firstLine="1620"/>
+        <w:rPr>
+          <w:sz w:val="20"/>
+          <w:szCs w:val="20"/>
+        </w:rPr>
+      </w:pPr>
+    </w:p>
+    <w:p>
+      <w:pPr>
+        <w:ind w:left="708" w:firstLine="1620"/>
+        <w:rPr>
+          <w:sz w:val="20"/>
+          <w:szCs w:val="20"/>
+        </w:rPr>
+      </w:pPr>
+    </w:p>
+    <w:p>
+      <w:pPr>
+        <w:ind w:left="708" w:firstLine="1620"/>
+        <w:rPr>
+          <w:sz w:val="20"/>
+          <w:szCs w:val="20"/>
+        </w:rPr>
+      </w:pPr>
+    </w:p>
+    <w:p>
+      <w:pPr>
+        <w:ind w:left="708" w:firstLine="1620"/>
+        <w:rPr>
+          <w:sz w:val="20"/>
+          <w:szCs w:val="20"/>
+        </w:rPr>
+      </w:pPr>
+    </w:p>
+    <w:p>
+      <w:pPr>
+        <w:ind w:left="708" w:firstLine="1620"/>
+        <w:rPr>
+          <w:sz w:val="20"/>
+          <w:szCs w:val="20"/>
+        </w:rPr>
+      </w:pPr>
+    </w:p>
+    <w:p>
+      <w:pPr>
+        <w:ind w:left="708" w:firstLine="1620"/>
+        <w:rPr>
+          <w:sz w:val="20"/>
+          <w:szCs w:val="20"/>
+        </w:rPr>
+      </w:pPr>
+    </w:p>
+    <w:p>
+      <w:pPr>
+        <w:ind w:left="708" w:firstLine="1620"/>
+        <w:rPr>
+          <w:sz w:val="20"/>
+          <w:szCs w:val="20"/>
+        </w:rPr>
+      </w:pPr>
+    </w:p>
+    <w:p>
+      <w:pPr>
+        <w:ind w:left="708" w:firstLine="1620"/>
+        <w:rPr>
+          <w:sz w:val="20"/>
+          <w:szCs w:val="20"/>
+        </w:rPr>
+      </w:pPr>
+    </w:p>
+    <w:p>
+      <w:pPr>
+        <w:ind w:left="708" w:firstLine="1620"/>
+        <w:rPr>
+          <w:sz w:val="20"/>
+          <w:szCs w:val="20"/>
+        </w:rPr>
+      </w:pPr>
+    </w:p>
+    <w:p>
+      <w:pPr>
+        <w:ind w:left="708" w:firstLine="1620"/>
+        <w:rPr>
+          <w:sz w:val="20"/>
+          <w:szCs w:val="20"/>
+        </w:rPr>
+      </w:pPr>
+    </w:p>
+    <w:p>
+      <w:pPr>
+        <w:ind w:left="708" w:firstLine="1620"/>
+        <w:rPr>
+          <w:sz w:val="20"/>
+          <w:szCs w:val="20"/>
+        </w:rPr>
+      </w:pPr>
+    </w:p>
+    <w:p>
+      <w:pPr>
+        <w:ind w:left="708" w:firstLine="1620"/>
+        <w:rPr>
+          <w:sz w:val="20"/>
+          <w:szCs w:val="20"/>
+        </w:rPr>
+      </w:pPr>
+    </w:p>
+    <w:p>
+      <w:pPr>
+        <w:ind w:left="708" w:firstLine="1620"/>
+        <w:rPr>
+          <w:sz w:val="20"/>
+          <w:szCs w:val="20"/>
+        </w:rPr>
+      </w:pPr>
       <w:bookmarkStart w:id="0" w:name="_GoBack"/>
       <w:bookmarkEnd w:id="0"/>
     </w:p>
-    <w:p>
-      <w:pPr>
-        <w:ind w:firstLine="1620"/>
-      </w:pPr>
-    </w:p>
-    <w:p>
-      <w:pPr>
-        <w:ind w:left="708" w:firstLine="1620"/>
-      </w:pPr>
-      <w:r>
-        <w:t>_</w:t>
-      </w:r>
-      <w:r>
-        <w:t>__________________________</w:t>
-      </w:r>
-      <w:r>
-        <w:t>______</w:t>
-      </w:r>
-    </w:p>
-    <w:p>
-      <w:pPr>
-        <w:ind w:left="708" w:firstLine="1620"/>
-        <w:rPr>
-          <w:sz w:val="20"/>
-          <w:szCs w:val="20"/>
-        </w:rPr>
-      </w:pPr>
-      <w:r>
-        <w:rPr>
-          <w:sz w:val="20"/>
-          <w:szCs w:val="20"/>
-        </w:rPr>
-        <w:t>ENCARREGADO DO SETOR DE AUTUAÇÃO</w:t>
-      </w:r>
-    </w:p>
     <w:sectPr>
-      <w:headerReference w:type="default" r:id="rId6"/>
       <w:pgSz w:w="11906" w:h="16838"/>
       <w:pgMar w:top="1417" w:right="1701" w:bottom="1417" w:left="1701" w:header="708" w:footer="708" w:gutter="0"/>
       <w:cols w:space="708"/>
@@ -236,283 +703,6 @@
     </w:p>
   </w:footnote>
 </w:footnotes>
-</file>
-
-<file path=word/header1.xml><?xml version="1.0" encoding="utf-8"?>
-<w:hdr xmlns:wpc="http://schemas.microsoft.com/office/word/2010/wordprocessingCanvas" xmlns:cx="http://schemas.microsoft.com/office/drawing/2014/chartex" xmlns:cx1="http://schemas.microsoft.com/office/drawing/2015/9/8/chartex" xmlns:cx2="http://schemas.microsoft.com/office/drawing/2015/10/21/chartex" xmlns:cx3="http://schemas.microsoft.com/office/drawing/2016/5/9/chartex" xmlns:cx4="http://schemas.microsoft.com/office/drawing/2016/5/10/chartex" xmlns:cx5="http://schemas.microsoft.com/office/drawing/2016/5/11/chartex" xmlns:cx6="http://schemas.microsoft.com/office/drawing/2016/5/12/chartex" xmlns:cx7="http://schemas.microsoft.com/office/drawing/2016/5/13/chartex" xmlns:cx8="http://schemas.microsoft.com/office/drawing/2016/5/14/chartex" xmlns:mc="http://schemas.openxmlformats.org/markup-compatibility/2006" xmlns:aink="http://schemas.microsoft.com/office/drawing/2016/ink" xmlns:am3d="http://schemas.microsoft.com/office/drawing/2017/model3d" xmlns:o="urn:schemas-microsoft-com:office:office" xmlns:r="http://schemas.openxmlformats.org/officeDocument/2006/relationships" xmlns:m="http://schemas.openxmlformats.org/officeDocument/2006/math" xmlns:v="urn:schemas-microsoft-com:vml" xmlns:wp14="http://schemas.microsoft.com/office/word/2010/wordprocessingDrawing" xmlns:wp="http://schemas.openxmlformats.org/drawingml/2006/wordprocessingDrawing" xmlns:w10="urn:schemas-microsoft-com:office:word" xmlns:w="http://schemas.openxmlformats.org/wordprocessingml/2006/main" xmlns:w14="http://schemas.microsoft.com/office/word/2010/wordml" xmlns:w15="http://schemas.microsoft.com/office/word/2012/wordml" xmlns:w16cid="http://schemas.microsoft.com/office/word/2016/wordml/cid" xmlns:w16se="http://schemas.microsoft.com/office/word/2015/wordml/symex" xmlns:wpg="http://schemas.microsoft.com/office/word/2010/wordprocessingGroup" xmlns:wpi="http://schemas.microsoft.com/office/word/2010/wordprocessingInk" xmlns:wne="http://schemas.microsoft.com/office/word/2006/wordml" xmlns:wps="http://schemas.microsoft.com/office/word/2010/wordprocessingShape" mc:Ignorable="w14 w15 w16se w16cid wp14">
-  <w:p/>
-  <w:tbl>
-    <w:tblPr>
-      <w:tblW w:w="1980" w:type="dxa"/>
-      <w:tblInd w:w="7090" w:type="dxa"/>
-      <w:tblBorders>
-        <w:top w:val="single" w:sz="4" w:space="0" w:color="auto"/>
-        <w:left w:val="single" w:sz="4" w:space="0" w:color="auto"/>
-        <w:bottom w:val="single" w:sz="4" w:space="0" w:color="auto"/>
-        <w:right w:val="single" w:sz="4" w:space="0" w:color="auto"/>
-        <w:insideH w:val="single" w:sz="4" w:space="0" w:color="auto"/>
-        <w:insideV w:val="single" w:sz="4" w:space="0" w:color="auto"/>
-      </w:tblBorders>
-      <w:tblCellMar>
-        <w:left w:w="70" w:type="dxa"/>
-        <w:right w:w="70" w:type="dxa"/>
-      </w:tblCellMar>
-      <w:tblLook w:val="0000" w:firstRow="0" w:lastRow="0" w:firstColumn="0" w:lastColumn="0" w:noHBand="0" w:noVBand="0"/>
-    </w:tblPr>
-    <w:tblGrid>
-      <w:gridCol w:w="1980"/>
-    </w:tblGrid>
-    <w:tr>
-      <w:trPr>
-        <w:trHeight w:val="540"/>
-      </w:trPr>
-      <w:tc>
-        <w:tcPr>
-          <w:tcW w:w="1980" w:type="dxa"/>
-        </w:tcPr>
-        <w:p>
-          <w:pPr>
-            <w:ind w:right="-143"/>
-            <w:jc w:val="both"/>
-            <w:rPr>
-              <w:color w:val="0000FF"/>
-              <w:sz w:val="16"/>
-              <w:szCs w:val="16"/>
-            </w:rPr>
-          </w:pPr>
-        </w:p>
-        <w:p>
-          <w:pPr>
-            <w:ind w:right="-143"/>
-            <w:jc w:val="both"/>
-            <w:rPr>
-              <w:color w:val="0000FF"/>
-              <w:sz w:val="26"/>
-              <w:szCs w:val="26"/>
-            </w:rPr>
-          </w:pPr>
-          <w:r>
-            <w:rPr>
-              <w:color w:val="0000FF"/>
-              <w:sz w:val="26"/>
-              <w:szCs w:val="26"/>
-            </w:rPr>
-            <w:t>Folha n.</w:t>
-          </w:r>
-          <w:r>
-            <w:rPr>
-              <w:color w:val="0000FF"/>
-              <w:sz w:val="26"/>
-              <w:szCs w:val="26"/>
-            </w:rPr>
-            <w:t xml:space="preserve"> </w:t>
-          </w:r>
-          <w:r>
-            <w:rPr>
-              <w:sz w:val="26"/>
-              <w:szCs w:val="26"/>
-            </w:rPr>
-            <w:t>[SQ_NU</w:t>
-          </w:r>
-          <w:r>
-            <w:rPr>
-              <w:sz w:val="26"/>
-              <w:szCs w:val="26"/>
-            </w:rPr>
-            <w:t>M</w:t>
-          </w:r>
-          <w:r>
-            <w:rPr>
-              <w:sz w:val="26"/>
-              <w:szCs w:val="26"/>
-            </w:rPr>
-            <w:t>]</w:t>
-          </w:r>
-        </w:p>
-      </w:tc>
-    </w:tr>
-  </w:tbl>
-  <w:p>
-    <w:pPr>
-      <w:ind w:right="-143"/>
-      <w:jc w:val="center"/>
-      <w:rPr>
-        <w:color w:val="0000FF"/>
-        <w:sz w:val="16"/>
-        <w:szCs w:val="16"/>
-      </w:rPr>
-    </w:pPr>
-    <w:r>
-      <w:rPr>
-        <w:noProof/>
-        <w:color w:val="0000FF"/>
-        <w:sz w:val="16"/>
-        <w:szCs w:val="16"/>
-      </w:rPr>
-      <w:drawing>
-        <wp:inline distT="0" distB="0" distL="0" distR="0" wp14:anchorId="2088FD27" wp14:editId="325234A6">
-          <wp:extent cx="678815" cy="741045"/>
-          <wp:effectExtent l="0" t="0" r="0" b="0"/>
-          <wp:docPr id="1" name="Imagem 1"/>
-          <wp:cNvGraphicFramePr>
-            <a:graphicFrameLocks xmlns:a="http://schemas.openxmlformats.org/drawingml/2006/main" noChangeAspect="1"/>
-          </wp:cNvGraphicFramePr>
-          <a:graphic xmlns:a="http://schemas.openxmlformats.org/drawingml/2006/main">
-            <a:graphicData uri="http://schemas.openxmlformats.org/drawingml/2006/picture">
-              <pic:pic xmlns:pic="http://schemas.openxmlformats.org/drawingml/2006/picture">
-                <pic:nvPicPr>
-                  <pic:cNvPr id="0" name="Picture 1"/>
-                  <pic:cNvPicPr>
-                    <a:picLocks noChangeAspect="1" noChangeArrowheads="1"/>
-                  </pic:cNvPicPr>
-                </pic:nvPicPr>
-                <pic:blipFill>
-                  <a:blip r:embed="rId1">
-                    <a:grayscl/>
-                    <a:extLst>
-                      <a:ext uri="{28A0092B-C50C-407E-A947-70E740481C1C}">
-                        <a14:useLocalDpi xmlns:a14="http://schemas.microsoft.com/office/drawing/2010/main" val="0"/>
-                      </a:ext>
-                    </a:extLst>
-                  </a:blip>
-                  <a:srcRect/>
-                  <a:stretch>
-                    <a:fillRect/>
-                  </a:stretch>
-                </pic:blipFill>
-                <pic:spPr bwMode="auto">
-                  <a:xfrm>
-                    <a:off x="0" y="0"/>
-                    <a:ext cx="678815" cy="741045"/>
-                  </a:xfrm>
-                  <a:prstGeom prst="rect">
-                    <a:avLst/>
-                  </a:prstGeom>
-                  <a:noFill/>
-                  <a:ln>
-                    <a:noFill/>
-                  </a:ln>
-                </pic:spPr>
-              </pic:pic>
-            </a:graphicData>
-          </a:graphic>
-        </wp:inline>
-      </w:drawing>
-    </w:r>
-  </w:p>
-  <w:p>
-    <w:pPr>
-      <w:spacing w:line="72" w:lineRule="auto"/>
-      <w:ind w:right="-143"/>
-      <w:jc w:val="center"/>
-      <w:rPr>
-        <w:rFonts w:ascii="Arial" w:hAnsi="Arial"/>
-        <w:color w:val="0000FF"/>
-      </w:rPr>
-    </w:pPr>
-  </w:p>
-  <w:p>
-    <w:pPr>
-      <w:ind w:right="-143"/>
-      <w:jc w:val="center"/>
-      <w:rPr>
-        <w:rFonts w:ascii="Arial" w:hAnsi="Arial"/>
-        <w:sz w:val="16"/>
-        <w:szCs w:val="16"/>
-      </w:rPr>
-    </w:pPr>
-    <w:r>
-      <w:rPr>
-        <w:rFonts w:ascii="Arial" w:hAnsi="Arial"/>
-        <w:sz w:val="16"/>
-        <w:szCs w:val="16"/>
-      </w:rPr>
-      <w:t>PODER JUDICIÁRIO</w:t>
-    </w:r>
-  </w:p>
-  <w:p>
-    <w:pPr>
-      <w:pStyle w:val="Ttulo1"/>
-      <w:ind w:right="-143"/>
-      <w:rPr>
-        <w:b w:val="0"/>
-        <w:sz w:val="16"/>
-        <w:szCs w:val="16"/>
-      </w:rPr>
-    </w:pPr>
-    <w:r>
-      <w:rPr>
-        <w:b w:val="0"/>
-        <w:sz w:val="16"/>
-        <w:szCs w:val="16"/>
-      </w:rPr>
-      <w:t>TRIBUNAL DE JUSTIÇA DO DISTRITO FEDERAL E DOS TERRITÓRIOS</w:t>
-    </w:r>
-  </w:p>
-  <w:p>
-    <w:pPr>
-      <w:jc w:val="center"/>
-      <w:rPr>
-        <w:rFonts w:ascii="Arial" w:hAnsi="Arial" w:cs="Arial"/>
-        <w:b/>
-        <w:sz w:val="16"/>
-        <w:szCs w:val="16"/>
-      </w:rPr>
-    </w:pPr>
-    <w:r>
-      <w:rPr>
-        <w:rFonts w:ascii="Arial" w:hAnsi="Arial" w:cs="Arial"/>
-        <w:b/>
-        <w:sz w:val="16"/>
-        <w:szCs w:val="16"/>
-      </w:rPr>
-      <w:t xml:space="preserve">SERVIÇO DE DISTRIBUIÇÃO DO FÓRUM </w:t>
-    </w:r>
-    <w:r>
-      <w:rPr>
-        <w:rFonts w:ascii="Arial" w:hAnsi="Arial" w:cs="Arial"/>
-        <w:b/>
-        <w:sz w:val="16"/>
-        <w:szCs w:val="16"/>
-      </w:rPr>
-      <w:t>[TWORD]</w:t>
-    </w:r>
-    <w:r>
-      <w:rPr>
-        <w:rFonts w:ascii="Arial" w:hAnsi="Arial" w:cs="Arial"/>
-        <w:b/>
-        <w:sz w:val="16"/>
-        <w:szCs w:val="16"/>
-      </w:rPr>
-      <w:t xml:space="preserve"> [CIRCUNSCRIÇÃO]</w:t>
-    </w:r>
-  </w:p>
-  <w:p>
-    <w:pPr>
-      <w:jc w:val="center"/>
-      <w:rPr>
-        <w:rFonts w:ascii="Arial" w:hAnsi="Arial" w:cs="Arial"/>
-        <w:b/>
-        <w:sz w:val="16"/>
-        <w:szCs w:val="16"/>
-      </w:rPr>
-    </w:pPr>
-    <w:r>
-      <w:rPr>
-        <w:rFonts w:ascii="Arial" w:hAnsi="Arial" w:cs="Arial"/>
-        <w:b/>
-        <w:sz w:val="16"/>
-        <w:szCs w:val="16"/>
-      </w:rPr>
-      <w:t>SETOR DE AUTUAÇÃO</w:t>
-    </w:r>
-  </w:p>
-  <w:p>
-    <w:pPr>
-      <w:pStyle w:val="Cabealho"/>
-    </w:pPr>
-  </w:p>
-</w:hdr>
 </file>
 
 <file path=word/styles.xml><?xml version="1.0" encoding="utf-8"?>

</xml_diff>